<commit_message>
Requirementsspecificatie en gebruikersonderzoek aangepast
</commit_message>
<xml_diff>
--- a/Opleverset/Documentatie/Onderzoeken/Gebruikersonderzoek.docx
+++ b/Opleverset/Documentatie/Onderzoeken/Gebruikersonderzoek.docx
@@ -707,28 +707,45 @@
       </w:r>
       <w:proofErr w:type="spellEnd"/>
       <w:r>
-        <w:t xml:space="preserve"> Farm. Want, het is voor andere mensen gewoon ver buiten de relevantie. Ze kunnen zich inbeelden als gebruiker, maar dat betekent uiteindelijk vrij weinig voor ons resultaat, aangezien iemand die al weet wat hij wilt (onze opdrachtgever). </w:t>
+        <w:t xml:space="preserve"> Farm. Want, het is voor andere mensen gewoon ver buiten de relevantie. Ze kunnen zich inbeelden als gebruiker, maar dat betekent uiteindelijk vrij weinig voor ons resultaat, aangezien iemand die al weet wat hij wilt (onze opdrachtgever)</w:t>
+      </w:r>
+      <w:r>
+        <w:t xml:space="preserve"> veel beter is</w:t>
+      </w:r>
+      <w:r>
+        <w:t xml:space="preserve">. </w:t>
       </w:r>
     </w:p>
     <w:p/>
-    <w:p>
-      <w:r>
-        <w:t xml:space="preserve">Maar, er is al input opgehaald. Wij hebben elke meeting op de </w:t>
-      </w:r>
-      <w:proofErr w:type="spellStart"/>
-      <w:r>
-        <w:t>Floating</w:t>
-      </w:r>
-      <w:proofErr w:type="spellEnd"/>
-      <w:r>
-        <w:t xml:space="preserve"> Farm vragen gesteld en feedback gekregen over wat er nou eigenlijk te zien moet zijn. Hierdoor is ons systeem al georiënteerd richting de eindgebruiker(s).</w:t>
-      </w:r>
-    </w:p>
     <w:p/>
     <w:p>
       <w:pPr>
         <w:pStyle w:val="NoSpacing"/>
       </w:pPr>
+      <w:r>
+        <w:t xml:space="preserve">Wat kunnen wij doen om de komende weken ons in te zetten om input op te halen bij de eindgebruikers? Wij hebben tot nu toe elke meeting met onze opdrachtgever vragen gesteld over de interface, plaatsingen, en overlegd over zaken van het schaalmodel. Dit zetten wij gewoon voort. Wij hebben al input opgehaald van de eindgebruiker(s), en dat blijven wij op exact dezelfde manier voortzetten. Elke meeting die wij hebben met onze opdrachtgever (elke 2 weken), gaan wij laten zien wat wij hebben, vragen stellen en mening(en) vragen. </w:t>
+      </w:r>
+    </w:p>
+    <w:p>
+      <w:pPr>
+        <w:pStyle w:val="NoSpacing"/>
+      </w:pPr>
+    </w:p>
+    <w:p>
+      <w:pPr>
+        <w:pStyle w:val="NoSpacing"/>
+      </w:pPr>
+      <w:r>
+        <w:t xml:space="preserve">Het belangrijkste van de dingen die wij tot nu toe getest hebben/gaan testen is </w:t>
+      </w:r>
+      <w:proofErr w:type="spellStart"/>
+      <w:r>
+        <w:t>byfar</w:t>
+      </w:r>
+      <w:proofErr w:type="spellEnd"/>
+      <w:r>
+        <w:t xml:space="preserve"> het interface, want dat is wat de eindgebruiker uiteindelijk gaat gebruiken. </w:t>
+      </w:r>
     </w:p>
     <w:sectPr>
       <w:pgSz w:w="11906" w:h="16838"/>
@@ -1774,12 +1791,88 @@
 </file>
 
 <file path=customXml/item1.xml><?xml version="1.0" encoding="utf-8"?>
-<?mso-contentType ?>
-<FormTemplates xmlns="http://schemas.microsoft.com/sharepoint/v3/contenttype/forms">
-  <Display>DocumentLibraryForm</Display>
-  <Edit>DocumentLibraryForm</Edit>
-  <New>DocumentLibraryForm</New>
-</FormTemplates>
+<p:properties xmlns:p="http://schemas.microsoft.com/office/2006/metadata/properties" xmlns:xsi="http://www.w3.org/2001/XMLSchema-instance" xmlns:pc="http://schemas.microsoft.com/office/infopath/2007/PartnerControls">
+  <documentManagement>
+    <lcf76f155ced4ddcb4097134ff3c332f xmlns="a3906c3e-b90e-4845-8e6f-58b92a9a2bef">
+      <Terms xmlns="http://schemas.microsoft.com/office/infopath/2007/PartnerControls"/>
+    </lcf76f155ced4ddcb4097134ff3c332f>
+    <Invited_Members xmlns="a3906c3e-b90e-4845-8e6f-58b92a9a2bef" xsi:nil="true"/>
+    <AppVersion xmlns="a3906c3e-b90e-4845-8e6f-58b92a9a2bef" xsi:nil="true"/>
+    <Invited_Teachers xmlns="a3906c3e-b90e-4845-8e6f-58b92a9a2bef" xsi:nil="true"/>
+    <Invited_Students xmlns="a3906c3e-b90e-4845-8e6f-58b92a9a2bef" xsi:nil="true"/>
+    <Math_Settings xmlns="a3906c3e-b90e-4845-8e6f-58b92a9a2bef" xsi:nil="true"/>
+    <Has_Teacher_Only_SectionGroup xmlns="a3906c3e-b90e-4845-8e6f-58b92a9a2bef" xsi:nil="true"/>
+    <Members xmlns="a3906c3e-b90e-4845-8e6f-58b92a9a2bef">
+      <UserInfo>
+        <DisplayName/>
+        <AccountId xsi:nil="true"/>
+        <AccountType/>
+      </UserInfo>
+    </Members>
+    <Member_Groups xmlns="a3906c3e-b90e-4845-8e6f-58b92a9a2bef">
+      <UserInfo>
+        <DisplayName/>
+        <AccountId xsi:nil="true"/>
+        <AccountType/>
+      </UserInfo>
+    </Member_Groups>
+    <Teams_Channel_Section_Location xmlns="a3906c3e-b90e-4845-8e6f-58b92a9a2bef" xsi:nil="true"/>
+    <TaxCatchAll xmlns="f52fef0e-7040-4ab1-a4cf-1b03feb55e5f" xsi:nil="true"/>
+    <LMS_Mappings xmlns="a3906c3e-b90e-4845-8e6f-58b92a9a2bef" xsi:nil="true"/>
+    <Teachers xmlns="a3906c3e-b90e-4845-8e6f-58b92a9a2bef">
+      <UserInfo>
+        <DisplayName/>
+        <AccountId xsi:nil="true"/>
+        <AccountType/>
+      </UserInfo>
+    </Teachers>
+    <Templates xmlns="a3906c3e-b90e-4845-8e6f-58b92a9a2bef" xsi:nil="true"/>
+    <Has_Leaders_Only_SectionGroup xmlns="a3906c3e-b90e-4845-8e6f-58b92a9a2bef" xsi:nil="true"/>
+    <Invited_Leaders xmlns="a3906c3e-b90e-4845-8e6f-58b92a9a2bef" xsi:nil="true"/>
+    <Linknaarmeeinfo xmlns="a3906c3e-b90e-4845-8e6f-58b92a9a2bef">
+      <Url xsi:nil="true"/>
+      <Description xsi:nil="true"/>
+    </Linknaarmeeinfo>
+    <CultureName xmlns="a3906c3e-b90e-4845-8e6f-58b92a9a2bef" xsi:nil="true"/>
+    <Owner xmlns="a3906c3e-b90e-4845-8e6f-58b92a9a2bef">
+      <UserInfo>
+        <DisplayName/>
+        <AccountId xsi:nil="true"/>
+        <AccountType/>
+      </UserInfo>
+    </Owner>
+    <Leaders xmlns="a3906c3e-b90e-4845-8e6f-58b92a9a2bef">
+      <UserInfo>
+        <DisplayName/>
+        <AccountId xsi:nil="true"/>
+        <AccountType/>
+      </UserInfo>
+    </Leaders>
+    <TeamsChannelId xmlns="a3906c3e-b90e-4845-8e6f-58b92a9a2bef" xsi:nil="true"/>
+    <NotebookType xmlns="a3906c3e-b90e-4845-8e6f-58b92a9a2bef" xsi:nil="true"/>
+    <FolderType xmlns="a3906c3e-b90e-4845-8e6f-58b92a9a2bef" xsi:nil="true"/>
+    <Students xmlns="a3906c3e-b90e-4845-8e6f-58b92a9a2bef">
+      <UserInfo>
+        <DisplayName/>
+        <AccountId xsi:nil="true"/>
+        <AccountType/>
+      </UserInfo>
+    </Students>
+    <Student_Groups xmlns="a3906c3e-b90e-4845-8e6f-58b92a9a2bef">
+      <UserInfo>
+        <DisplayName/>
+        <AccountId xsi:nil="true"/>
+        <AccountType/>
+      </UserInfo>
+    </Student_Groups>
+    <Distribution_Groups xmlns="a3906c3e-b90e-4845-8e6f-58b92a9a2bef" xsi:nil="true"/>
+    <DefaultSectionNames xmlns="a3906c3e-b90e-4845-8e6f-58b92a9a2bef" xsi:nil="true"/>
+    <Is_Collaboration_Space_Locked xmlns="a3906c3e-b90e-4845-8e6f-58b92a9a2bef" xsi:nil="true"/>
+    <IsNotebookLocked xmlns="a3906c3e-b90e-4845-8e6f-58b92a9a2bef" xsi:nil="true"/>
+    <Opmerkingen xmlns="a3906c3e-b90e-4845-8e6f-58b92a9a2bef" xsi:nil="true"/>
+    <Self_Registration_Enabled xmlns="a3906c3e-b90e-4845-8e6f-58b92a9a2bef" xsi:nil="true"/>
+  </documentManagement>
+</p:properties>
 </file>
 
 <file path=customXml/item2.xml><?xml version="1.0" encoding="utf-8"?>
@@ -2335,94 +2428,21 @@
 </file>
 
 <file path=customXml/item3.xml><?xml version="1.0" encoding="utf-8"?>
-<p:properties xmlns:p="http://schemas.microsoft.com/office/2006/metadata/properties" xmlns:xsi="http://www.w3.org/2001/XMLSchema-instance" xmlns:pc="http://schemas.microsoft.com/office/infopath/2007/PartnerControls">
-  <documentManagement>
-    <lcf76f155ced4ddcb4097134ff3c332f xmlns="a3906c3e-b90e-4845-8e6f-58b92a9a2bef">
-      <Terms xmlns="http://schemas.microsoft.com/office/infopath/2007/PartnerControls"/>
-    </lcf76f155ced4ddcb4097134ff3c332f>
-    <Invited_Members xmlns="a3906c3e-b90e-4845-8e6f-58b92a9a2bef" xsi:nil="true"/>
-    <AppVersion xmlns="a3906c3e-b90e-4845-8e6f-58b92a9a2bef" xsi:nil="true"/>
-    <Invited_Teachers xmlns="a3906c3e-b90e-4845-8e6f-58b92a9a2bef" xsi:nil="true"/>
-    <Invited_Students xmlns="a3906c3e-b90e-4845-8e6f-58b92a9a2bef" xsi:nil="true"/>
-    <Math_Settings xmlns="a3906c3e-b90e-4845-8e6f-58b92a9a2bef" xsi:nil="true"/>
-    <Has_Teacher_Only_SectionGroup xmlns="a3906c3e-b90e-4845-8e6f-58b92a9a2bef" xsi:nil="true"/>
-    <Members xmlns="a3906c3e-b90e-4845-8e6f-58b92a9a2bef">
-      <UserInfo>
-        <DisplayName/>
-        <AccountId xsi:nil="true"/>
-        <AccountType/>
-      </UserInfo>
-    </Members>
-    <Member_Groups xmlns="a3906c3e-b90e-4845-8e6f-58b92a9a2bef">
-      <UserInfo>
-        <DisplayName/>
-        <AccountId xsi:nil="true"/>
-        <AccountType/>
-      </UserInfo>
-    </Member_Groups>
-    <Teams_Channel_Section_Location xmlns="a3906c3e-b90e-4845-8e6f-58b92a9a2bef" xsi:nil="true"/>
-    <TaxCatchAll xmlns="f52fef0e-7040-4ab1-a4cf-1b03feb55e5f" xsi:nil="true"/>
-    <LMS_Mappings xmlns="a3906c3e-b90e-4845-8e6f-58b92a9a2bef" xsi:nil="true"/>
-    <Teachers xmlns="a3906c3e-b90e-4845-8e6f-58b92a9a2bef">
-      <UserInfo>
-        <DisplayName/>
-        <AccountId xsi:nil="true"/>
-        <AccountType/>
-      </UserInfo>
-    </Teachers>
-    <Templates xmlns="a3906c3e-b90e-4845-8e6f-58b92a9a2bef" xsi:nil="true"/>
-    <Has_Leaders_Only_SectionGroup xmlns="a3906c3e-b90e-4845-8e6f-58b92a9a2bef" xsi:nil="true"/>
-    <Invited_Leaders xmlns="a3906c3e-b90e-4845-8e6f-58b92a9a2bef" xsi:nil="true"/>
-    <Linknaarmeeinfo xmlns="a3906c3e-b90e-4845-8e6f-58b92a9a2bef">
-      <Url xsi:nil="true"/>
-      <Description xsi:nil="true"/>
-    </Linknaarmeeinfo>
-    <CultureName xmlns="a3906c3e-b90e-4845-8e6f-58b92a9a2bef" xsi:nil="true"/>
-    <Owner xmlns="a3906c3e-b90e-4845-8e6f-58b92a9a2bef">
-      <UserInfo>
-        <DisplayName/>
-        <AccountId xsi:nil="true"/>
-        <AccountType/>
-      </UserInfo>
-    </Owner>
-    <Leaders xmlns="a3906c3e-b90e-4845-8e6f-58b92a9a2bef">
-      <UserInfo>
-        <DisplayName/>
-        <AccountId xsi:nil="true"/>
-        <AccountType/>
-      </UserInfo>
-    </Leaders>
-    <TeamsChannelId xmlns="a3906c3e-b90e-4845-8e6f-58b92a9a2bef" xsi:nil="true"/>
-    <NotebookType xmlns="a3906c3e-b90e-4845-8e6f-58b92a9a2bef" xsi:nil="true"/>
-    <FolderType xmlns="a3906c3e-b90e-4845-8e6f-58b92a9a2bef" xsi:nil="true"/>
-    <Students xmlns="a3906c3e-b90e-4845-8e6f-58b92a9a2bef">
-      <UserInfo>
-        <DisplayName/>
-        <AccountId xsi:nil="true"/>
-        <AccountType/>
-      </UserInfo>
-    </Students>
-    <Student_Groups xmlns="a3906c3e-b90e-4845-8e6f-58b92a9a2bef">
-      <UserInfo>
-        <DisplayName/>
-        <AccountId xsi:nil="true"/>
-        <AccountType/>
-      </UserInfo>
-    </Student_Groups>
-    <Distribution_Groups xmlns="a3906c3e-b90e-4845-8e6f-58b92a9a2bef" xsi:nil="true"/>
-    <DefaultSectionNames xmlns="a3906c3e-b90e-4845-8e6f-58b92a9a2bef" xsi:nil="true"/>
-    <Is_Collaboration_Space_Locked xmlns="a3906c3e-b90e-4845-8e6f-58b92a9a2bef" xsi:nil="true"/>
-    <IsNotebookLocked xmlns="a3906c3e-b90e-4845-8e6f-58b92a9a2bef" xsi:nil="true"/>
-    <Opmerkingen xmlns="a3906c3e-b90e-4845-8e6f-58b92a9a2bef" xsi:nil="true"/>
-    <Self_Registration_Enabled xmlns="a3906c3e-b90e-4845-8e6f-58b92a9a2bef" xsi:nil="true"/>
-  </documentManagement>
-</p:properties>
+<?mso-contentType ?>
+<FormTemplates xmlns="http://schemas.microsoft.com/sharepoint/v3/contenttype/forms">
+  <Display>DocumentLibraryForm</Display>
+  <Edit>DocumentLibraryForm</Edit>
+  <New>DocumentLibraryForm</New>
+</FormTemplates>
 </file>
 
 <file path=customXml/itemProps1.xml><?xml version="1.0" encoding="utf-8"?>
-<ds:datastoreItem xmlns:ds="http://schemas.openxmlformats.org/officeDocument/2006/customXml" ds:itemID="{7D7DC05C-24BA-455D-B107-0733795ABD4D}">
+<ds:datastoreItem xmlns:ds="http://schemas.openxmlformats.org/officeDocument/2006/customXml" ds:itemID="{5503B50C-A040-4A02-B85A-3A5B58E0D87A}">
   <ds:schemaRefs>
-    <ds:schemaRef ds:uri="http://schemas.microsoft.com/sharepoint/v3/contenttype/forms"/>
+    <ds:schemaRef ds:uri="http://schemas.microsoft.com/office/2006/metadata/properties"/>
+    <ds:schemaRef ds:uri="http://schemas.microsoft.com/office/infopath/2007/PartnerControls"/>
+    <ds:schemaRef ds:uri="a3906c3e-b90e-4845-8e6f-58b92a9a2bef"/>
+    <ds:schemaRef ds:uri="f52fef0e-7040-4ab1-a4cf-1b03feb55e5f"/>
   </ds:schemaRefs>
 </ds:datastoreItem>
 </file>
@@ -2447,12 +2467,9 @@
 </file>
 
 <file path=customXml/itemProps3.xml><?xml version="1.0" encoding="utf-8"?>
-<ds:datastoreItem xmlns:ds="http://schemas.openxmlformats.org/officeDocument/2006/customXml" ds:itemID="{5503B50C-A040-4A02-B85A-3A5B58E0D87A}">
+<ds:datastoreItem xmlns:ds="http://schemas.openxmlformats.org/officeDocument/2006/customXml" ds:itemID="{7D7DC05C-24BA-455D-B107-0733795ABD4D}">
   <ds:schemaRefs>
-    <ds:schemaRef ds:uri="http://schemas.microsoft.com/office/2006/metadata/properties"/>
-    <ds:schemaRef ds:uri="http://schemas.microsoft.com/office/infopath/2007/PartnerControls"/>
-    <ds:schemaRef ds:uri="a3906c3e-b90e-4845-8e6f-58b92a9a2bef"/>
-    <ds:schemaRef ds:uri="f52fef0e-7040-4ab1-a4cf-1b03feb55e5f"/>
+    <ds:schemaRef ds:uri="http://schemas.microsoft.com/sharepoint/v3/contenttype/forms"/>
   </ds:schemaRefs>
 </ds:datastoreItem>
 </file>
</xml_diff>